<commit_message>
Updated with some projects
</commit_message>
<xml_diff>
--- a/public/michael_morfessis.docx
+++ b/public/michael_morfessis.docx
@@ -329,43 +329,7 @@
     <w:p>
       <w:pPr>
         <w:pStyle w:val="ListParagraph"/>
-        <w:numPr>
-          <w:ilvl w:val="0"/>
-          <w:numId w:val="9"/>
-        </w:numPr>
-        <w:spacing w:after="0" w:line="240" w:lineRule="auto"/>
-      </w:pPr>
-      <w:r>
-        <w:t xml:space="preserve">Proficient in </w:t>
-      </w:r>
-      <w:r>
-        <w:rPr>
-          <w:rStyle w:val="yshortcuts"/>
-        </w:rPr>
-        <w:t>Microsoft Office</w:t>
-      </w:r>
-      <w:r>
-        <w:rPr>
-          <w:rStyle w:val="yshortcuts"/>
-        </w:rPr>
-        <w:t xml:space="preserve"> </w:t>
-      </w:r>
-      <w:r>
-        <w:rPr>
-          <w:rStyle w:val="yshortcuts"/>
-        </w:rPr>
-        <w:t xml:space="preserve">Suite </w:t>
-      </w:r>
-      <w:r>
-        <w:rPr>
-          <w:rStyle w:val="yshortcuts"/>
-        </w:rPr>
-        <w:t>and Internet Explorer</w:t>
-      </w:r>
-    </w:p>
-    <w:p>
-      <w:pPr>
-        <w:spacing w:after="0" w:line="20" w:lineRule="atLeast"/>
+        <w:spacing w:after="0" w:line="240" w:lineRule="auto"/>
       </w:pPr>
     </w:p>
     <w:p>
@@ -792,6 +756,8 @@
       <w:r>
         <w:t>Graduated: May 2011</w:t>
       </w:r>
+      <w:bookmarkStart w:id="0" w:name="_GoBack"/>
+      <w:bookmarkEnd w:id="0"/>
       <w:r>
         <w:br/>
       </w:r>
@@ -824,16 +790,15 @@
         <w:spacing w:after="0" w:line="240" w:lineRule="auto"/>
         <w:rPr>
           <w:b/>
-          <w:color w:val="632423" w:themeColor="accent2" w:themeShade="80"/>
-          <w:sz w:val="24"/>
-          <w:szCs w:val="24"/>
-          <w:u w:val="single"/>
-        </w:rPr>
-      </w:pPr>
-    </w:p>
-    <w:p>
-      <w:pPr>
-        <w:spacing w:after="0" w:line="240" w:lineRule="auto"/>
+        </w:rPr>
+      </w:pPr>
+    </w:p>
+    <w:p>
+      <w:pPr>
+        <w:spacing w:after="0" w:line="240" w:lineRule="auto"/>
+        <w:rPr>
+          <w:i/>
+        </w:rPr>
       </w:pPr>
       <w:r>
         <w:rPr>
@@ -845,7 +810,7 @@
         <w:rPr>
           <w:b/>
         </w:rPr>
-        <w:t>Whiz</w:t>
+        <w:t>Web Canvas</w:t>
       </w:r>
       <w:r>
         <w:rPr>
@@ -920,16 +885,7 @@
         <w:tab/>
       </w:r>
       <w:r>
-        <w:rPr>
-          <w:b/>
-        </w:rPr>
-        <w:tab/>
-      </w:r>
-      <w:r>
-        <w:t xml:space="preserve">Created: </w:t>
-      </w:r>
-      <w:r>
-        <w:t>January 2018</w:t>
+        <w:t>Created: February 2018</w:t>
       </w:r>
     </w:p>
     <w:p>
@@ -945,41 +901,7 @@
         </w:rPr>
       </w:pPr>
       <w:r>
-        <w:t>Whiz</w:t>
-      </w:r>
-      <w:r>
-        <w:t xml:space="preserve"> is an application that </w:t>
-      </w:r>
-      <w:r>
-        <w:t xml:space="preserve">allows for the user to search for a place and comment if it is busy or not. Other users are able to up vote or down vote the comment. If a comment gets 10 up-votes, the comment will show that the store is busy. </w:t>
-      </w:r>
-      <w:r>
-        <w:t xml:space="preserve">Developed using </w:t>
-      </w:r>
-      <w:r>
-        <w:t xml:space="preserve">Node.js, </w:t>
-      </w:r>
-      <w:proofErr w:type="spellStart"/>
-      <w:r>
-        <w:t>Jquery</w:t>
-      </w:r>
-      <w:proofErr w:type="spellEnd"/>
-      <w:r>
-        <w:t xml:space="preserve">, </w:t>
-      </w:r>
-      <w:proofErr w:type="spellStart"/>
-      <w:r>
-        <w:t>Sequelize</w:t>
-      </w:r>
-      <w:proofErr w:type="spellEnd"/>
-      <w:r>
-        <w:t>, MySQL</w:t>
-      </w:r>
-      <w:r>
-        <w:t>, Materialize</w:t>
-      </w:r>
-      <w:r>
-        <w:t>, Handlebars.js, Express.js, Google Maps API/Google Places API, and numerous NPM packages.</w:t>
+        <w:t>Web Canvas is a web application which takes in users and utilizes web sockets to allow for real-time updates for any actions on the whiteboard as well as the chat for users</w:t>
       </w:r>
     </w:p>
     <w:p>
@@ -994,7 +916,181 @@
           <w:i/>
         </w:rPr>
       </w:pPr>
+      <w:r>
+        <w:t>Developed using Node.js, MongoDB, JQuery, Socket.io, Handlebars.js, Mongoose, Express.js, Bootstrap, and HTML Canvas</w:t>
+      </w:r>
+    </w:p>
+    <w:p>
+      <w:pPr>
+        <w:pStyle w:val="ListParagraph"/>
+        <w:numPr>
+          <w:ilvl w:val="0"/>
+          <w:numId w:val="5"/>
+        </w:numPr>
+        <w:spacing w:after="0" w:line="240" w:lineRule="auto"/>
+      </w:pPr>
       <w:hyperlink r:id="rId7" w:history="1">
+        <w:r>
+          <w:rPr>
+            <w:rStyle w:val="Hyperlink"/>
+          </w:rPr>
+          <w:t>https://powerful-temple-32122.herokuapp.com/</w:t>
+        </w:r>
+      </w:hyperlink>
+    </w:p>
+    <w:p>
+      <w:pPr>
+        <w:pStyle w:val="ListParagraph"/>
+        <w:numPr>
+          <w:ilvl w:val="0"/>
+          <w:numId w:val="5"/>
+        </w:numPr>
+        <w:spacing w:after="0" w:line="240" w:lineRule="auto"/>
+      </w:pPr>
+      <w:hyperlink r:id="rId8" w:history="1">
+        <w:r>
+          <w:rPr>
+            <w:rStyle w:val="Hyperlink"/>
+          </w:rPr>
+          <w:t>https://github.com/mkmorfess/Canvas</w:t>
+        </w:r>
+      </w:hyperlink>
+    </w:p>
+    <w:p>
+      <w:pPr>
+        <w:pStyle w:val="ListParagraph"/>
+        <w:spacing w:after="0" w:line="240" w:lineRule="auto"/>
+      </w:pPr>
+    </w:p>
+    <w:p>
+      <w:pPr>
+        <w:spacing w:after="0" w:line="240" w:lineRule="auto"/>
+      </w:pPr>
+      <w:r>
+        <w:rPr>
+          <w:b/>
+        </w:rPr>
+        <w:t>“Whiz”</w:t>
+      </w:r>
+      <w:r>
+        <w:rPr>
+          <w:b/>
+        </w:rPr>
+        <w:tab/>
+      </w:r>
+      <w:r>
+        <w:rPr>
+          <w:b/>
+        </w:rPr>
+        <w:tab/>
+      </w:r>
+      <w:r>
+        <w:rPr>
+          <w:b/>
+        </w:rPr>
+        <w:tab/>
+      </w:r>
+      <w:r>
+        <w:rPr>
+          <w:b/>
+        </w:rPr>
+        <w:tab/>
+      </w:r>
+      <w:r>
+        <w:rPr>
+          <w:b/>
+        </w:rPr>
+        <w:tab/>
+      </w:r>
+      <w:r>
+        <w:rPr>
+          <w:b/>
+        </w:rPr>
+        <w:tab/>
+      </w:r>
+      <w:r>
+        <w:rPr>
+          <w:b/>
+        </w:rPr>
+        <w:tab/>
+      </w:r>
+      <w:r>
+        <w:rPr>
+          <w:b/>
+        </w:rPr>
+        <w:tab/>
+      </w:r>
+      <w:r>
+        <w:rPr>
+          <w:b/>
+        </w:rPr>
+        <w:tab/>
+      </w:r>
+      <w:r>
+        <w:rPr>
+          <w:b/>
+        </w:rPr>
+        <w:tab/>
+      </w:r>
+      <w:r>
+        <w:rPr>
+          <w:b/>
+        </w:rPr>
+        <w:tab/>
+      </w:r>
+      <w:r>
+        <w:rPr>
+          <w:b/>
+        </w:rPr>
+        <w:tab/>
+      </w:r>
+      <w:r>
+        <w:t>Created: January 2018</w:t>
+      </w:r>
+    </w:p>
+    <w:p>
+      <w:pPr>
+        <w:pStyle w:val="ListParagraph"/>
+        <w:numPr>
+          <w:ilvl w:val="0"/>
+          <w:numId w:val="5"/>
+        </w:numPr>
+        <w:spacing w:after="0" w:line="240" w:lineRule="auto"/>
+        <w:rPr>
+          <w:i/>
+        </w:rPr>
+      </w:pPr>
+      <w:r>
+        <w:t>Whiz is an application that allows for the user to search for a place and comment if it is busy or not. Other users are able to up vote or down vote the comment. If a comment gets 10 up-votes, the comment will show that the store is busy. Developed using N</w:t>
+      </w:r>
+      <w:r>
+        <w:t>ode.js, JQ</w:t>
+      </w:r>
+      <w:r>
+        <w:t xml:space="preserve">uery, </w:t>
+      </w:r>
+      <w:proofErr w:type="spellStart"/>
+      <w:r>
+        <w:t>Sequelize</w:t>
+      </w:r>
+      <w:proofErr w:type="spellEnd"/>
+      <w:r>
+        <w:t>, MySQL, Materialize, Handlebars.js, Express.js, Google Maps API/Google Places API, and numerous NPM packages.</w:t>
+      </w:r>
+    </w:p>
+    <w:p>
+      <w:pPr>
+        <w:pStyle w:val="ListParagraph"/>
+        <w:numPr>
+          <w:ilvl w:val="0"/>
+          <w:numId w:val="5"/>
+        </w:numPr>
+        <w:spacing w:after="0" w:line="240" w:lineRule="auto"/>
+        <w:rPr>
+          <w:i/>
+        </w:rPr>
+      </w:pPr>
+      <w:hyperlink r:id="rId9" w:history="1">
         <w:r>
           <w:rPr>
             <w:rStyle w:val="Hyperlink"/>
@@ -1002,8 +1098,6 @@
           <w:t>https://vast-depths-43594.herokuapp.com/</w:t>
         </w:r>
       </w:hyperlink>
-      <w:bookmarkStart w:id="0" w:name="_GoBack"/>
-      <w:bookmarkEnd w:id="0"/>
     </w:p>
     <w:p>
       <w:pPr>
@@ -1014,229 +1108,12 @@
         </w:numPr>
         <w:spacing w:after="0" w:line="240" w:lineRule="auto"/>
       </w:pPr>
-      <w:hyperlink r:id="rId8" w:history="1">
+      <w:hyperlink r:id="rId10" w:history="1">
         <w:r>
           <w:rPr>
             <w:rStyle w:val="Hyperlink"/>
           </w:rPr>
           <w:t>https://github.com/mkmorfess/whiz</w:t>
-        </w:r>
-      </w:hyperlink>
-    </w:p>
-    <w:p>
-      <w:pPr>
-        <w:spacing w:after="0" w:line="240" w:lineRule="auto"/>
-        <w:rPr>
-          <w:b/>
-        </w:rPr>
-      </w:pPr>
-    </w:p>
-    <w:p>
-      <w:pPr>
-        <w:spacing w:after="0" w:line="240" w:lineRule="auto"/>
-        <w:rPr>
-          <w:i/>
-        </w:rPr>
-      </w:pPr>
-      <w:r>
-        <w:rPr>
-          <w:b/>
-        </w:rPr>
-        <w:t>“Up For Whatever”</w:t>
-      </w:r>
-      <w:r>
-        <w:rPr>
-          <w:b/>
-        </w:rPr>
-        <w:tab/>
-      </w:r>
-      <w:r>
-        <w:rPr>
-          <w:b/>
-        </w:rPr>
-        <w:tab/>
-      </w:r>
-      <w:r>
-        <w:rPr>
-          <w:b/>
-        </w:rPr>
-        <w:tab/>
-      </w:r>
-      <w:r>
-        <w:rPr>
-          <w:b/>
-        </w:rPr>
-        <w:tab/>
-      </w:r>
-      <w:r>
-        <w:rPr>
-          <w:b/>
-        </w:rPr>
-        <w:tab/>
-      </w:r>
-      <w:r>
-        <w:rPr>
-          <w:b/>
-        </w:rPr>
-        <w:tab/>
-      </w:r>
-      <w:r>
-        <w:rPr>
-          <w:b/>
-        </w:rPr>
-        <w:tab/>
-      </w:r>
-      <w:r>
-        <w:rPr>
-          <w:b/>
-        </w:rPr>
-        <w:tab/>
-      </w:r>
-      <w:r>
-        <w:rPr>
-          <w:b/>
-        </w:rPr>
-        <w:tab/>
-      </w:r>
-      <w:r>
-        <w:rPr>
-          <w:b/>
-        </w:rPr>
-        <w:tab/>
-      </w:r>
-      <w:r>
-        <w:t>Created: October 2017</w:t>
-      </w:r>
-    </w:p>
-    <w:p>
-      <w:pPr>
-        <w:pStyle w:val="ListParagraph"/>
-        <w:numPr>
-          <w:ilvl w:val="0"/>
-          <w:numId w:val="5"/>
-        </w:numPr>
-        <w:spacing w:after="0" w:line="240" w:lineRule="auto"/>
-        <w:rPr>
-          <w:i/>
-        </w:rPr>
-      </w:pPr>
-      <w:r>
-        <w:t xml:space="preserve">Up For </w:t>
-      </w:r>
-      <w:proofErr w:type="gramStart"/>
-      <w:r>
-        <w:t>Whatever</w:t>
-      </w:r>
-      <w:proofErr w:type="gramEnd"/>
-      <w:r>
-        <w:t xml:space="preserve"> is an application that helps the indecisive</w:t>
-      </w:r>
-      <w:r>
-        <w:t xml:space="preserve"> user</w:t>
-      </w:r>
-      <w:r>
-        <w:t xml:space="preserve"> choose a place to eat by requiring a location from the user and</w:t>
-      </w:r>
-      <w:r>
-        <w:t>, based on the location given,</w:t>
-      </w:r>
-      <w:r>
-        <w:t xml:space="preserve"> generating a random cuisine </w:t>
-      </w:r>
-      <w:r>
-        <w:t>then</w:t>
-      </w:r>
-      <w:r>
-        <w:t xml:space="preserve"> restaurants related to that cuisine.</w:t>
-      </w:r>
-    </w:p>
-    <w:p>
-      <w:pPr>
-        <w:pStyle w:val="ListParagraph"/>
-        <w:numPr>
-          <w:ilvl w:val="0"/>
-          <w:numId w:val="5"/>
-        </w:numPr>
-        <w:spacing w:after="0" w:line="240" w:lineRule="auto"/>
-        <w:rPr>
-          <w:i/>
-        </w:rPr>
-      </w:pPr>
-      <w:r>
-        <w:t xml:space="preserve">Developed using HTML, CSS, Bootstrap, </w:t>
-      </w:r>
-      <w:proofErr w:type="spellStart"/>
-      <w:r>
-        <w:t>AnimateCSS</w:t>
-      </w:r>
-      <w:proofErr w:type="spellEnd"/>
-      <w:r>
-        <w:t xml:space="preserve">, </w:t>
-      </w:r>
-      <w:proofErr w:type="spellStart"/>
-      <w:r>
-        <w:t>Javascript</w:t>
-      </w:r>
-      <w:proofErr w:type="spellEnd"/>
-      <w:r>
-        <w:t xml:space="preserve">, </w:t>
-      </w:r>
-      <w:proofErr w:type="spellStart"/>
-      <w:r>
-        <w:t>Jquery</w:t>
-      </w:r>
-      <w:proofErr w:type="spellEnd"/>
-      <w:r>
-        <w:t xml:space="preserve">, Firebase, and 2 API’s (Google Maps and </w:t>
-      </w:r>
-      <w:proofErr w:type="spellStart"/>
-      <w:r>
-        <w:t>Zomato</w:t>
-      </w:r>
-      <w:proofErr w:type="spellEnd"/>
-      <w:r>
-        <w:t>)</w:t>
-      </w:r>
-    </w:p>
-    <w:p>
-      <w:pPr>
-        <w:pStyle w:val="ListParagraph"/>
-        <w:numPr>
-          <w:ilvl w:val="0"/>
-          <w:numId w:val="5"/>
-        </w:numPr>
-        <w:spacing w:after="0" w:line="240" w:lineRule="auto"/>
-      </w:pPr>
-      <w:hyperlink r:id="rId9" w:history="1">
-        <w:r>
-          <w:rPr>
-            <w:rStyle w:val="Hyperlink"/>
-          </w:rPr>
-          <w:t>https://mkmorfess.github.io/UpForWhatever</w:t>
-        </w:r>
-      </w:hyperlink>
-      <w:r>
-        <w:t xml:space="preserve"> </w:t>
-      </w:r>
-      <w:r>
-        <w:t xml:space="preserve"> </w:t>
-      </w:r>
-    </w:p>
-    <w:p>
-      <w:pPr>
-        <w:pStyle w:val="ListParagraph"/>
-        <w:numPr>
-          <w:ilvl w:val="0"/>
-          <w:numId w:val="5"/>
-        </w:numPr>
-        <w:spacing w:after="0" w:line="240" w:lineRule="auto"/>
-      </w:pPr>
-      <w:hyperlink r:id="rId10" w:history="1">
-        <w:r>
-          <w:rPr>
-            <w:rStyle w:val="Hyperlink"/>
-          </w:rPr>
-          <w:t>https://github.com/mkmorfess/UpForWhatever</w:t>
         </w:r>
       </w:hyperlink>
     </w:p>
@@ -1401,11 +1278,6 @@
       <w:r>
         <w:t xml:space="preserve"> </w:t>
       </w:r>
-    </w:p>
-    <w:p>
-      <w:pPr>
-        <w:spacing w:after="0" w:line="240" w:lineRule="auto"/>
-      </w:pPr>
     </w:p>
     <w:sectPr>
       <w:pgSz w:w="12240" w:h="15840"/>

</xml_diff>